<commit_message>
Post paper draft and apk with new revisions
Added CityVille Revision Log to indicate changes made at each revision
and uploaded all revision to this point.
</commit_message>
<xml_diff>
--- a/Empowering Students through Android Applications_v2.docx
+++ b/Empowering Students through Android Applications_v2.docx
@@ -134,27 +134,27 @@
         <w:t xml:space="preserve"> </w:t>
       </w:r>
       <w:r>
-        <w:t xml:space="preserve">by allowing users to personalize the app through a customizable UI, integrate the app with their preferred social media account, and implement web crawling and social media mining techniques to lay the </w:t>
+        <w:t xml:space="preserve">by allowing users to personalize the app through a customizable UI, integrate the app with their preferred social media account, and implement web crawling and social media mining techniques to lay the groundwork </w:t>
+      </w:r>
+      <w:r>
+        <w:t>for</w:t>
+      </w:r>
+      <w:r>
+        <w:t xml:space="preserve"> some events and reports in the database.</w:t>
+      </w:r>
+      <w:r>
+        <w:t xml:space="preserve">  I have included mockups of my proposed changes.</w:t>
+      </w:r>
+      <w:r>
+        <w:t xml:space="preserve"> I feel that the enhancements I have proposed are extremely important to obtain the amount of </w:t>
       </w:r>
       <w:proofErr w:type="gramStart"/>
       <w:r>
-        <w:t>groundwork</w:t>
+        <w:t>usage</w:t>
       </w:r>
       <w:proofErr w:type="gramEnd"/>
       <w:r>
-        <w:t xml:space="preserve"> </w:t>
-      </w:r>
-      <w:r>
-        <w:t>for</w:t>
-      </w:r>
-      <w:r>
-        <w:t xml:space="preserve"> some events and reports in the database.</w:t>
-      </w:r>
-      <w:r>
-        <w:t xml:space="preserve">  I have included mockups of my proposed changes.</w:t>
-      </w:r>
-      <w:r>
-        <w:t xml:space="preserve"> I feel that the enhancements I have proposed are extremely important to obtain the amount of usage we are wanting out</w:t>
+        <w:t xml:space="preserve"> we are wanting out</w:t>
       </w:r>
       <w:r>
         <w:t xml:space="preserve"> of the students with the app.  W</w:t>
@@ -492,7 +492,28 @@
         <w:t xml:space="preserve">  </w:t>
       </w:r>
       <w:r>
-        <w:t xml:space="preserve">Two Google Play Services APIs were used:  Google Maps API and Google Analytics API.  </w:t>
+        <w:rPr>
+          <w:highlight w:val="yellow"/>
+        </w:rPr>
+        <w:t>/*</w:t>
+      </w:r>
+      <w:r>
+        <w:rPr>
+          <w:highlight w:val="yellow"/>
+        </w:rPr>
+        <w:t>explain the motivation behind infrastructure technologies chosen (going to collaborate with Alain for those details)</w:t>
+      </w:r>
+      <w:r>
+        <w:rPr>
+          <w:highlight w:val="yellow"/>
+        </w:rPr>
+        <w:t>*/</w:t>
+      </w:r>
+      <w:r>
+        <w:t xml:space="preserve"> </w:t>
+      </w:r>
+      <w:r>
+        <w:t xml:space="preserve">  Two Google Play Services APIs were used:  Google Maps API and Google Analytics API.  </w:t>
       </w:r>
       <w:r>
         <w:t>Google Maps API is used to al</w:t>
@@ -838,23 +859,49 @@
         <w:t xml:space="preserve">.  </w:t>
       </w:r>
       <w:r>
-        <w:t xml:space="preserve">Use a preferential web crawler which will look for “event” topics </w:t>
-      </w:r>
-      <w:r>
+        <w:rPr>
+          <w:highlight w:val="yellow"/>
+        </w:rPr>
+        <w:t xml:space="preserve">/*Use a preferential web crawler which will look for “event” topics </w:t>
+      </w:r>
+      <w:r>
+        <w:rPr>
+          <w:highlight w:val="yellow"/>
+        </w:rPr>
         <w:t>to find events relevant to a specific area</w:t>
       </w:r>
       <w:r>
+        <w:rPr>
+          <w:highlight w:val="yellow"/>
+        </w:rPr>
         <w:t xml:space="preserve">.  Many community organizations and local governments post their planned events on their Facebook pages, some sheriff and police departments even post known road blocks on Facebook.  </w:t>
       </w:r>
       <w:r>
-        <w:t>Use Facebook API to obtain information from these pages.  For other types of reports such as traffic, and crime/police locations I will use either of these methods which seem to be more effective in retrieving that particular data set.</w:t>
-      </w:r>
-      <w:r>
-        <w:t xml:space="preserve">  </w:t>
+        <w:rPr>
+          <w:highlight w:val="yellow"/>
+        </w:rPr>
+        <w:t>Use Facebook API to obtain information from these pages.</w:t>
+      </w:r>
+      <w:r>
+        <w:rPr>
+          <w:highlight w:val="yellow"/>
+        </w:rPr>
+        <w:t xml:space="preserve">  For other types of reports such as traffic, and crime/police locations I will use either of these methods which seem to be more effective in retrieving that particular data set.</w:t>
+      </w:r>
+      <w:r>
+        <w:rPr>
+          <w:highlight w:val="yellow"/>
+        </w:rPr>
+        <w:t>*</w:t>
+      </w:r>
+      <w:proofErr w:type="gramStart"/>
+      <w:r>
+        <w:t xml:space="preserve">/  </w:t>
       </w:r>
       <w:r>
         <w:t>The</w:t>
       </w:r>
+      <w:proofErr w:type="gramEnd"/>
       <w:r>
         <w:t xml:space="preserve"> information</w:t>
       </w:r>
@@ -1053,40 +1100,51 @@
         <w:t xml:space="preserve">  </w:t>
       </w:r>
       <w:r>
-        <w:t xml:space="preserve">More research must be done here for </w:t>
-      </w:r>
-      <w:r>
+        <w:rPr>
+          <w:highlight w:val="yellow"/>
+        </w:rPr>
+        <w:t xml:space="preserve">/*More research must be done here for </w:t>
+      </w:r>
+      <w:r>
+        <w:rPr>
+          <w:highlight w:val="yellow"/>
+        </w:rPr>
         <w:t xml:space="preserve">the </w:t>
       </w:r>
       <w:r>
         <w:rPr>
+          <w:highlight w:val="yellow"/>
           <w:u w:val="single"/>
         </w:rPr>
         <w:t>specific</w:t>
       </w:r>
       <w:r>
+        <w:rPr>
+          <w:highlight w:val="yellow"/>
+        </w:rPr>
         <w:t xml:space="preserve"> social media apps</w:t>
       </w:r>
       <w:r>
+        <w:rPr>
+          <w:highlight w:val="yellow"/>
+        </w:rPr>
         <w:t xml:space="preserve"> </w:t>
       </w:r>
       <w:r>
         <w:rPr>
+          <w:highlight w:val="yellow"/>
           <w:u w:val="single"/>
         </w:rPr>
         <w:t>we choose to use</w:t>
       </w:r>
       <w:r>
-        <w:t>, while some have APIs which allow for easy access to this information I am not sure that all which are used by middle school aged stu</w:t>
-      </w:r>
-      <w:r>
-        <w:t>dents have these capabilities.</w:t>
-      </w:r>
-      <w:r>
-        <w:t xml:space="preserve">  </w:t>
-      </w:r>
-      <w:r>
-        <w:t>As a preliminary survey, Erika Serrano, 8</w:t>
+        <w:rPr>
+          <w:highlight w:val="yellow"/>
+        </w:rPr>
+        <w:t>, while some have APIs which allow for easy access to this information I am not sure that all which are used by middle school aged students have these capabilities.*/</w:t>
+      </w:r>
+      <w:r>
+        <w:t xml:space="preserve"> As a preliminary survey, Erika Serrano, 8</w:t>
       </w:r>
       <w:r>
         <w:rPr>
@@ -1180,26 +1238,37 @@
       </w:r>
     </w:p>
     <w:p>
-      <w:pPr>
-        <w:ind w:firstLine="360"/>
-      </w:pPr>
-      <w:r>
-        <w:t xml:space="preserve">Iris </w:t>
-      </w:r>
-      <w:r>
-        <w:t>will give a</w:t>
-      </w:r>
-      <w:r>
-        <w:t xml:space="preserve"> pre-survey to the students who will be using the app soon while I am still in the development process so that I can ensure I include the most widely used social</w:t>
-      </w:r>
-      <w:r>
+      <w:bookmarkStart w:id="0" w:name="_GoBack"/>
+      <w:bookmarkEnd w:id="0"/>
+      <w:r>
+        <w:rPr>
+          <w:highlight w:val="yellow"/>
+        </w:rPr>
+        <w:t>/*If possible, I would like</w:t>
+      </w:r>
+      <w:r>
+        <w:rPr>
+          <w:highlight w:val="yellow"/>
+        </w:rPr>
+        <w:t xml:space="preserve"> to see if Iris can</w:t>
+      </w:r>
+      <w:r>
+        <w:rPr>
+          <w:highlight w:val="yellow"/>
+        </w:rPr>
+        <w:t xml:space="preserve"> give the pre-survey to the students who will be using the app soon while I am still in the development process so that I can ensure I include the most widely used social</w:t>
+      </w:r>
+      <w:r>
+        <w:rPr>
+          <w:highlight w:val="yellow"/>
+        </w:rPr>
         <w:t xml:space="preserve"> media apps by these students.  This is so</w:t>
       </w:r>
       <w:r>
-        <w:t xml:space="preserve"> that we can obtain max</w:t>
-      </w:r>
-      <w:r>
-        <w:t>imum usage, data, and results.</w:t>
+        <w:rPr>
+          <w:highlight w:val="yellow"/>
+        </w:rPr>
+        <w:t xml:space="preserve"> that we can obtain maximum usage, data, and results.*/</w:t>
       </w:r>
     </w:p>
     <w:p>
@@ -1262,8 +1331,126 @@
       </w:r>
     </w:p>
     <w:p>
-      <w:r>
-        <w:t>/*Comment about the end result of completed development*/</w:t>
+      <w:pPr>
+        <w:rPr>
+          <w:highlight w:val="yellow"/>
+        </w:rPr>
+      </w:pPr>
+      <w:r>
+        <w:rPr>
+          <w:highlight w:val="yellow"/>
+        </w:rPr>
+        <w:t xml:space="preserve">/*Update UI mockups in </w:t>
+      </w:r>
+      <w:proofErr w:type="spellStart"/>
+      <w:r>
+        <w:rPr>
+          <w:highlight w:val="yellow"/>
+        </w:rPr>
+        <w:t>Balsamiq</w:t>
+      </w:r>
+      <w:proofErr w:type="spellEnd"/>
+      <w:r>
+        <w:rPr>
+          <w:highlight w:val="yellow"/>
+        </w:rPr>
+        <w:t xml:space="preserve"> with my enha</w:t>
+      </w:r>
+      <w:r>
+        <w:rPr>
+          <w:highlight w:val="yellow"/>
+        </w:rPr>
+        <w:t>ncements and include them here.</w:t>
+      </w:r>
+      <w:r>
+        <w:rPr>
+          <w:highlight w:val="yellow"/>
+        </w:rPr>
+        <w:t>*/</w:t>
+      </w:r>
+      <w:r>
+        <w:rPr>
+          <w:highlight w:val="yellow"/>
+        </w:rPr>
+        <w:t xml:space="preserve">  </w:t>
+      </w:r>
+    </w:p>
+    <w:p>
+      <w:pPr>
+        <w:rPr>
+          <w:highlight w:val="yellow"/>
+        </w:rPr>
+      </w:pPr>
+      <w:r>
+        <w:rPr>
+          <w:highlight w:val="yellow"/>
+        </w:rPr>
+        <w:t>/*Once I finalize the research on methods for integrating particular social media apps I will include those mockups as well.*/</w:t>
+      </w:r>
+    </w:p>
+    <w:p>
+      <w:pPr>
+        <w:rPr>
+          <w:highlight w:val="yellow"/>
+        </w:rPr>
+      </w:pPr>
+    </w:p>
+    <w:p>
+      <w:pPr>
+        <w:rPr>
+          <w:highlight w:val="yellow"/>
+        </w:rPr>
+      </w:pPr>
+      <w:r>
+        <w:rPr>
+          <w:highlight w:val="yellow"/>
+        </w:rPr>
+        <w:t>Right now</w:t>
+      </w:r>
+      <w:r>
+        <w:rPr>
+          <w:highlight w:val="yellow"/>
+        </w:rPr>
+        <w:t xml:space="preserve"> (on 3/2/15)</w:t>
+      </w:r>
+      <w:r>
+        <w:rPr>
+          <w:highlight w:val="yellow"/>
+        </w:rPr>
+        <w:t xml:space="preserve"> I can do the UI personalization mockups and a flow chart for the proposed preferential web crawler.</w:t>
+      </w:r>
+    </w:p>
+    <w:p>
+      <w:pPr>
+        <w:rPr>
+          <w:highlight w:val="yellow"/>
+        </w:rPr>
+      </w:pPr>
+    </w:p>
+    <w:p>
+      <w:r>
+        <w:rPr>
+          <w:highlight w:val="yellow"/>
+        </w:rPr>
+        <w:t>/*Comment</w:t>
+      </w:r>
+      <w:r>
+        <w:rPr>
+          <w:highlight w:val="yellow"/>
+        </w:rPr>
+        <w:t xml:space="preserve"> about the end result</w:t>
+      </w:r>
+      <w:r>
+        <w:rPr>
+          <w:highlight w:val="yellow"/>
+        </w:rPr>
+        <w:t xml:space="preserve"> of completed development</w:t>
+      </w:r>
+      <w:r>
+        <w:rPr>
+          <w:highlight w:val="yellow"/>
+        </w:rPr>
+        <w:t>*/</w:t>
       </w:r>
     </w:p>
     <w:p>
@@ -1276,6 +1463,7 @@
         <w:rPr>
           <w:b/>
         </w:rPr>
+        <w:lastRenderedPageBreak/>
         <w:t>Discussion</w:t>
       </w:r>
     </w:p>
@@ -1327,11 +1515,7 @@
       </w:r>
       <w:proofErr w:type="spellEnd"/>
       <w:r>
-        <w:t xml:space="preserve"> app with their preferred social media account.  If this app is just another app they download </w:t>
-      </w:r>
-      <w:r>
-        <w:lastRenderedPageBreak/>
-        <w:t xml:space="preserve">they’ll probably take a look at it a few times and go back to their usual social apps whether it’s Facebook, Instagram, Snapchat, Tumblr, KIK, or any others.  By giving the students this option, the app will work more closely with what they are already doing.  This also allows for us to collect more data connected to each student for </w:t>
+        <w:t xml:space="preserve"> app with their preferred social media account.  If this app is just another app they download they’ll probably take a look at it a few times and go back to their usual social apps whether it’s Facebook, Instagram, Snapchat, Tumblr, KIK, or any others.  By giving the students this option, the app will work more closely with what they are already doing.  This also allows for us to collect more data connected to each student for </w:t>
       </w:r>
       <w:proofErr w:type="spellStart"/>
       <w:r>
@@ -1433,10 +1617,17 @@
     </w:p>
     <w:p>
       <w:r>
-        <w:t>/*Once research on APIs going to use for social web mining include those links here*/</w:t>
-      </w:r>
-      <w:bookmarkStart w:id="0" w:name="_GoBack"/>
-      <w:bookmarkEnd w:id="0"/>
+        <w:rPr>
+          <w:highlight w:val="yellow"/>
+        </w:rPr>
+        <w:t>/*Once research on APIs going to use for social web mining include those links here</w:t>
+      </w:r>
+      <w:r>
+        <w:rPr>
+          <w:highlight w:val="yellow"/>
+        </w:rPr>
+        <w:t>*/</w:t>
+      </w:r>
     </w:p>
     <w:sectPr>
       <w:footerReference w:type="default" r:id="rId16"/>
@@ -1508,7 +1699,7 @@
           <w:rPr>
             <w:noProof/>
           </w:rPr>
-          <w:t>2</w:t>
+          <w:t>5</w:t>
         </w:r>
         <w:r>
           <w:rPr>

</xml_diff>